<commit_message>
chore: updates to assign 1 and .gitignore
</commit_message>
<xml_diff>
--- a/1/assign1-stephen-pasco.docx
+++ b/1/assign1-stephen-pasco.docx
@@ -84,23 +84,13 @@
           <w:szCs w:val="20"/>
         </w:rPr>
       </w:pPr>
-      <w:proofErr w:type="spellStart"/>
       <w:r>
         <w:rPr>
           <w:smallCaps/>
           <w:sz w:val="20"/>
           <w:szCs w:val="20"/>
         </w:rPr>
-        <w:t>CS</w:t>
-      </w:r>
-      <w:proofErr w:type="spellEnd"/>
-      <w:r>
-        <w:rPr>
-          <w:smallCaps/>
-          <w:sz w:val="20"/>
-          <w:szCs w:val="20"/>
-        </w:rPr>
-        <w:t xml:space="preserve">CI </w:t>
+        <w:t xml:space="preserve">CSCI </w:t>
       </w:r>
       <w:r>
         <w:rPr>
@@ -420,14 +410,7 @@
           <w:sz w:val="20"/>
           <w:szCs w:val="20"/>
         </w:rPr>
-        <w:t>Image</w:t>
-      </w:r>
-      <w:r>
-        <w:rPr>
-          <w:sz w:val="20"/>
-          <w:szCs w:val="20"/>
-        </w:rPr>
-        <w:t>: reuters_training_history.png</w:t>
+        <w:t>Image: reuters_training_history.png</w:t>
       </w:r>
     </w:p>
     <w:p>
@@ -454,83 +437,8 @@
           <w:sz w:val="20"/>
           <w:szCs w:val="20"/>
         </w:rPr>
-        <w:t xml:space="preserve">Python Files: </w:t>
-      </w:r>
-    </w:p>
-    <w:p>
-      <w:pPr>
-        <w:rPr>
-          <w:sz w:val="20"/>
-          <w:szCs w:val="20"/>
-        </w:rPr>
-      </w:pPr>
-      <w:r>
-        <w:rPr>
-          <w:sz w:val="20"/>
-          <w:szCs w:val="20"/>
-        </w:rPr>
-        <w:t xml:space="preserve">- </w:t>
-      </w:r>
-      <w:r>
-        <w:rPr>
-          <w:sz w:val="20"/>
-          <w:szCs w:val="20"/>
-        </w:rPr>
-        <w:t>1/part-1/reuters_text_classifier.py</w:t>
-      </w:r>
-    </w:p>
-    <w:p>
-      <w:pPr>
-        <w:rPr>
-          <w:sz w:val="20"/>
-          <w:szCs w:val="20"/>
-        </w:rPr>
-      </w:pPr>
-    </w:p>
-    <w:p>
-      <w:pPr>
-        <w:rPr>
-          <w:sz w:val="20"/>
-          <w:szCs w:val="20"/>
-        </w:rPr>
-      </w:pPr>
-      <w:r>
-        <w:rPr>
-          <w:sz w:val="20"/>
-          <w:szCs w:val="20"/>
-        </w:rPr>
-        <w:t>(</w:t>
-      </w:r>
-      <w:r>
-        <w:rPr>
-          <w:sz w:val="20"/>
-          <w:szCs w:val="20"/>
-        </w:rPr>
-        <w:t>b</w:t>
-      </w:r>
-      <w:r>
-        <w:rPr>
-          <w:sz w:val="20"/>
-          <w:szCs w:val="20"/>
-        </w:rPr>
-        <w:t>)</w:t>
-      </w:r>
-    </w:p>
-    <w:p>
-      <w:pPr>
-        <w:rPr>
-          <w:sz w:val="20"/>
-          <w:szCs w:val="20"/>
-        </w:rPr>
-      </w:pPr>
-    </w:p>
-    <w:p>
-      <w:pPr>
-        <w:rPr>
-          <w:sz w:val="20"/>
-          <w:szCs w:val="20"/>
-        </w:rPr>
-      </w:pPr>
+        <w:t>Source</w:t>
+      </w:r>
       <w:r>
         <w:rPr>
           <w:b/>
@@ -538,6 +446,104 @@
           <w:sz w:val="20"/>
           <w:szCs w:val="20"/>
         </w:rPr>
+        <w:t xml:space="preserve"> </w:t>
+      </w:r>
+      <w:r>
+        <w:rPr>
+          <w:b/>
+          <w:bCs/>
+          <w:sz w:val="20"/>
+          <w:szCs w:val="20"/>
+        </w:rPr>
+        <w:t>Code</w:t>
+      </w:r>
+      <w:r>
+        <w:rPr>
+          <w:b/>
+          <w:bCs/>
+          <w:sz w:val="20"/>
+          <w:szCs w:val="20"/>
+        </w:rPr>
+        <w:t xml:space="preserve">: </w:t>
+      </w:r>
+    </w:p>
+    <w:p>
+      <w:pPr>
+        <w:rPr>
+          <w:sz w:val="20"/>
+          <w:szCs w:val="20"/>
+        </w:rPr>
+      </w:pPr>
+      <w:hyperlink r:id="rId6" w:history="1">
+        <w:r>
+          <w:rPr>
+            <w:rStyle w:val="Hyperlink"/>
+            <w:sz w:val="20"/>
+            <w:szCs w:val="20"/>
+          </w:rPr>
+          <w:t>https://github.com/timezyme/spasco-nlp/blob/main/1/part-1/part-1.py</w:t>
+        </w:r>
+      </w:hyperlink>
+    </w:p>
+    <w:p>
+      <w:pPr>
+        <w:rPr>
+          <w:sz w:val="20"/>
+          <w:szCs w:val="20"/>
+        </w:rPr>
+      </w:pPr>
+    </w:p>
+    <w:p>
+      <w:pPr>
+        <w:rPr>
+          <w:sz w:val="20"/>
+          <w:szCs w:val="20"/>
+        </w:rPr>
+      </w:pPr>
+      <w:r>
+        <w:rPr>
+          <w:sz w:val="20"/>
+          <w:szCs w:val="20"/>
+        </w:rPr>
+        <w:t>(</w:t>
+      </w:r>
+      <w:r>
+        <w:rPr>
+          <w:sz w:val="20"/>
+          <w:szCs w:val="20"/>
+        </w:rPr>
+        <w:t>b</w:t>
+      </w:r>
+      <w:r>
+        <w:rPr>
+          <w:sz w:val="20"/>
+          <w:szCs w:val="20"/>
+        </w:rPr>
+        <w:t>)</w:t>
+      </w:r>
+    </w:p>
+    <w:p>
+      <w:pPr>
+        <w:rPr>
+          <w:sz w:val="20"/>
+          <w:szCs w:val="20"/>
+        </w:rPr>
+      </w:pPr>
+    </w:p>
+    <w:p>
+      <w:pPr>
+        <w:rPr>
+          <w:sz w:val="20"/>
+          <w:szCs w:val="20"/>
+        </w:rPr>
+      </w:pPr>
+      <w:r>
+        <w:rPr>
+          <w:b/>
+          <w:bCs/>
+          <w:sz w:val="20"/>
+          <w:szCs w:val="20"/>
+        </w:rPr>
         <w:t>See File:</w:t>
       </w:r>
       <w:r>
@@ -545,14 +551,7 @@
           <w:sz w:val="20"/>
           <w:szCs w:val="20"/>
         </w:rPr>
-        <w:t xml:space="preserve"> </w:t>
-      </w:r>
-      <w:r>
-        <w:rPr>
-          <w:sz w:val="20"/>
-          <w:szCs w:val="20"/>
-        </w:rPr>
-        <w:t>1/part-1/part1b_results.txt</w:t>
+        <w:t xml:space="preserve"> 1/part-1/part1b_results.txt</w:t>
       </w:r>
     </w:p>
     <w:p>
@@ -1138,58 +1137,45 @@
     <w:p>
       <w:pPr>
         <w:rPr>
-          <w:sz w:val="20"/>
-          <w:szCs w:val="20"/>
-        </w:rPr>
-      </w:pPr>
-      <w:r>
-        <w:rPr>
-          <w:sz w:val="20"/>
-          <w:szCs w:val="20"/>
-        </w:rPr>
-        <w:t>Modify the network in Problem 1 in a way that the test accuracy reported in Problem 1(b) is improved.</w:t>
-      </w:r>
-    </w:p>
-    <w:p>
-      <w:pPr>
-        <w:pStyle w:val="ListParagraph"/>
-        <w:numPr>
-          <w:ilvl w:val="0"/>
-          <w:numId w:val="2"/>
-        </w:numPr>
-        <w:rPr>
-          <w:sz w:val="20"/>
-          <w:szCs w:val="20"/>
-        </w:rPr>
-      </w:pPr>
-      <w:r>
-        <w:rPr>
-          <w:sz w:val="20"/>
-          <w:szCs w:val="20"/>
-        </w:rPr>
-        <w:t>Plot the results for training and validation accuracy versus number of epochs.</w:t>
-      </w:r>
-    </w:p>
-    <w:p>
-      <w:pPr>
-        <w:pStyle w:val="ListParagraph"/>
-        <w:numPr>
-          <w:ilvl w:val="0"/>
-          <w:numId w:val="2"/>
-        </w:numPr>
-        <w:spacing w:after="240"/>
-        <w:rPr>
-          <w:sz w:val="20"/>
-          <w:szCs w:val="20"/>
-        </w:rPr>
-      </w:pPr>
-      <w:r>
-        <w:rPr>
-          <w:sz w:val="20"/>
-          <w:szCs w:val="20"/>
-        </w:rPr>
-        <w:t>Report the test accuracy of the model when trained with the optimal number of epochs.</w:t>
-      </w:r>
+          <w:b/>
+          <w:bCs/>
+          <w:sz w:val="20"/>
+          <w:szCs w:val="20"/>
+        </w:rPr>
+      </w:pPr>
+    </w:p>
+    <w:p>
+      <w:pPr>
+        <w:rPr>
+          <w:sz w:val="20"/>
+          <w:szCs w:val="20"/>
+        </w:rPr>
+      </w:pPr>
+      <w:r>
+        <w:rPr>
+          <w:sz w:val="20"/>
+          <w:szCs w:val="20"/>
+        </w:rPr>
+        <w:t xml:space="preserve">Source code: </w:t>
+      </w:r>
+      <w:hyperlink r:id="rId7" w:history="1">
+        <w:r>
+          <w:rPr>
+            <w:rStyle w:val="Hyperlink"/>
+            <w:sz w:val="20"/>
+            <w:szCs w:val="20"/>
+          </w:rPr>
+          <w:t>https://github.com/timezyme/spasco-nlp/blob/main/1/part-2/part-2.py</w:t>
+        </w:r>
+      </w:hyperlink>
+    </w:p>
+    <w:p>
+      <w:pPr>
+        <w:rPr>
+          <w:sz w:val="20"/>
+          <w:szCs w:val="20"/>
+        </w:rPr>
+      </w:pPr>
     </w:p>
     <w:p>
       <w:pPr>
@@ -1204,6 +1190,13 @@
           <w:szCs w:val="20"/>
         </w:rPr>
         <w:t>SOLUTION</w:t>
+      </w:r>
+      <w:r>
+        <w:rPr>
+          <w:sz w:val="20"/>
+          <w:szCs w:val="20"/>
+        </w:rPr>
+        <w:t>s</w:t>
       </w:r>
       <w:r>
         <w:rPr>
@@ -1257,7 +1250,7 @@
                     <pic:cNvPicPr/>
                   </pic:nvPicPr>
                   <pic:blipFill>
-                    <a:blip r:embed="rId6" cstate="print">
+                    <a:blip r:embed="rId8" cstate="print">
                       <a:extLst>
                         <a:ext uri="{28A0092B-C50C-407E-A947-70E740481C1C}">
                           <a14:useLocalDpi xmlns:a14="http://schemas.microsoft.com/office/drawing/2010/main" val="0"/>
@@ -1425,22 +1418,22 @@
           <w:sz w:val="20"/>
           <w:szCs w:val="20"/>
         </w:rPr>
+        <w:t>2. IMPROVED ARCHITECTURE (Current Best)</w:t>
+      </w:r>
+    </w:p>
+    <w:p>
+      <w:pPr>
+        <w:rPr>
+          <w:sz w:val="20"/>
+          <w:szCs w:val="20"/>
+        </w:rPr>
+      </w:pPr>
+      <w:r>
+        <w:rPr>
+          <w:sz w:val="20"/>
+          <w:szCs w:val="20"/>
+        </w:rPr>
         <w:lastRenderedPageBreak/>
-        <w:t>2. IMPROVED ARCHITECTURE (Current Best)</w:t>
-      </w:r>
-    </w:p>
-    <w:p>
-      <w:pPr>
-        <w:rPr>
-          <w:sz w:val="20"/>
-          <w:szCs w:val="20"/>
-        </w:rPr>
-      </w:pPr>
-      <w:r>
-        <w:rPr>
-          <w:sz w:val="20"/>
-          <w:szCs w:val="20"/>
-        </w:rPr>
         <w:t xml:space="preserve">   - Configuration: 256 → 128 → 64 with batch norm and progressive dropout</w:t>
       </w:r>
     </w:p>
@@ -2001,14 +1994,7 @@
           <w:sz w:val="20"/>
           <w:szCs w:val="20"/>
         </w:rPr>
-        <w:t xml:space="preserve">7. Achieving 90%+ accuracy would require </w:t>
-      </w:r>
-      <w:r>
-        <w:rPr>
-          <w:sz w:val="20"/>
-          <w:szCs w:val="20"/>
-        </w:rPr>
-        <w:t>more research</w:t>
+        <w:t>7. Achieving 90%+ accuracy would require more research</w:t>
       </w:r>
     </w:p>
     <w:p>
@@ -2247,7 +2233,6 @@
           <w:sz w:val="20"/>
           <w:szCs w:val="20"/>
         </w:rPr>
-        <w:lastRenderedPageBreak/>
         <w:t xml:space="preserve">Problem </w:t>
       </w:r>
       <w:r>
@@ -2308,87 +2293,80 @@
           <w:sz w:val="20"/>
           <w:szCs w:val="20"/>
         </w:rPr>
-        <w:t xml:space="preserve">Consider </w:t>
-      </w:r>
-      <w:r>
-        <w:rPr>
-          <w:sz w:val="20"/>
-          <w:szCs w:val="20"/>
-        </w:rPr>
-        <w:t>your</w:t>
-      </w:r>
-      <w:r>
-        <w:rPr>
-          <w:sz w:val="20"/>
-          <w:szCs w:val="20"/>
-        </w:rPr>
-        <w:t xml:space="preserve"> network from Problem </w:t>
-      </w:r>
-      <w:r>
-        <w:rPr>
-          <w:sz w:val="20"/>
-          <w:szCs w:val="20"/>
-        </w:rPr>
-        <w:t>2</w:t>
-      </w:r>
-      <w:r>
-        <w:rPr>
-          <w:sz w:val="20"/>
-          <w:szCs w:val="20"/>
-        </w:rPr>
-        <w:t xml:space="preserve"> and </w:t>
-      </w:r>
-      <w:r>
-        <w:rPr>
-          <w:sz w:val="20"/>
-          <w:szCs w:val="20"/>
-        </w:rPr>
-        <w:t xml:space="preserve">experiment with various optimizers and corresponding hyperparameters. Please try at least </w:t>
-      </w:r>
-      <w:r>
-        <w:rPr>
-          <w:sz w:val="20"/>
-          <w:szCs w:val="20"/>
-        </w:rPr>
-        <w:t>four</w:t>
-      </w:r>
-      <w:r>
-        <w:rPr>
-          <w:sz w:val="20"/>
-          <w:szCs w:val="20"/>
-        </w:rPr>
-        <w:t xml:space="preserve"> optimizers and plot the validation/train accuracy in each case. Present the best validation accuracy found in each case as a table indicating considered optimizers and hyperparameters.</w:t>
-      </w:r>
-    </w:p>
-    <w:p>
-      <w:pPr>
-        <w:rPr>
-          <w:sz w:val="20"/>
-          <w:szCs w:val="20"/>
-        </w:rPr>
-      </w:pPr>
-    </w:p>
-    <w:p>
-      <w:pPr>
-        <w:rPr>
-          <w:sz w:val="20"/>
-          <w:szCs w:val="20"/>
-        </w:rPr>
-      </w:pPr>
-      <w:r>
-        <w:rPr>
-          <w:sz w:val="20"/>
-          <w:szCs w:val="20"/>
-        </w:rPr>
-        <w:t xml:space="preserve">Finally, use the remaining 2,246 test examples to compute the test accuracy for your best </w:t>
-      </w:r>
-      <w:r>
-        <w:rPr>
-          <w:sz w:val="20"/>
-          <w:szCs w:val="20"/>
-        </w:rPr>
-        <w:t>model. Compare the test accuracy with the ones obtained in Problems 1 and 2.</w:t>
-      </w:r>
+        <w:lastRenderedPageBreak/>
+        <w:t xml:space="preserve">Source Code: </w:t>
+      </w:r>
+    </w:p>
+    <w:p>
+      <w:pPr>
+        <w:rPr>
+          <w:sz w:val="20"/>
+          <w:szCs w:val="20"/>
+        </w:rPr>
+      </w:pPr>
+      <w:r>
+        <w:rPr>
+          <w:sz w:val="20"/>
+          <w:szCs w:val="20"/>
+        </w:rPr>
+        <w:t xml:space="preserve">First run: </w:t>
+      </w:r>
+      <w:hyperlink r:id="rId9" w:history="1">
+        <w:r>
+          <w:rPr>
+            <w:rStyle w:val="Hyperlink"/>
+            <w:sz w:val="20"/>
+            <w:szCs w:val="20"/>
+          </w:rPr>
+          <w:t>https://github.com/timezyme/spasco-nlp/blob/main/1/part-3/test-3.py</w:t>
+        </w:r>
+      </w:hyperlink>
+      <w:r>
+        <w:rPr>
+          <w:sz w:val="20"/>
+          <w:szCs w:val="20"/>
+        </w:rPr>
+        <w:br/>
+      </w:r>
+      <w:r>
+        <w:rPr>
+          <w:sz w:val="20"/>
+          <w:szCs w:val="20"/>
+        </w:rPr>
+        <w:t xml:space="preserve">test-3.py </w:t>
+      </w:r>
+      <w:r>
+        <w:rPr>
+          <w:sz w:val="20"/>
+          <w:szCs w:val="20"/>
+        </w:rPr>
+        <w:t>calls</w:t>
+      </w:r>
+      <w:r>
+        <w:rPr>
+          <w:sz w:val="20"/>
+          <w:szCs w:val="20"/>
+        </w:rPr>
+        <w:t xml:space="preserve">: </w:t>
+      </w:r>
+      <w:hyperlink r:id="rId10" w:history="1">
+        <w:r>
+          <w:rPr>
+            <w:rStyle w:val="Hyperlink"/>
+            <w:sz w:val="20"/>
+            <w:szCs w:val="20"/>
+          </w:rPr>
+          <w:t>https://github.com/timezyme/spasco-nlp/blob/main/1/part-3/part-3.py</w:t>
+        </w:r>
+      </w:hyperlink>
+    </w:p>
+    <w:p>
+      <w:pPr>
+        <w:rPr>
+          <w:sz w:val="20"/>
+          <w:szCs w:val="20"/>
+        </w:rPr>
+      </w:pPr>
     </w:p>
     <w:p>
       <w:pPr>
@@ -2546,7 +2524,7 @@
                     <pic:cNvPicPr/>
                   </pic:nvPicPr>
                   <pic:blipFill>
-                    <a:blip r:embed="rId7" cstate="print">
+                    <a:blip r:embed="rId11" cstate="print">
                       <a:extLst>
                         <a:ext uri="{28A0092B-C50C-407E-A947-70E740481C1C}">
                           <a14:useLocalDpi xmlns:a14="http://schemas.microsoft.com/office/drawing/2010/main" val="0"/>
@@ -3003,7 +2981,6 @@
           <w:sz w:val="20"/>
           <w:szCs w:val="20"/>
         </w:rPr>
-        <w:lastRenderedPageBreak/>
         <w:t>Average: Most optimizers converged around epochs 20-24</w:t>
       </w:r>
     </w:p>
@@ -3052,6 +3029,7 @@
           <w:sz w:val="20"/>
           <w:szCs w:val="20"/>
         </w:rPr>
+        <w:lastRenderedPageBreak/>
         <w:t>Generalization</w:t>
       </w:r>
       <w:r>
@@ -3156,7 +3134,7 @@
                     <pic:cNvPicPr/>
                   </pic:nvPicPr>
                   <pic:blipFill>
-                    <a:blip r:embed="rId8">
+                    <a:blip r:embed="rId12">
                       <a:extLst>
                         <a:ext uri="{28A0092B-C50C-407E-A947-70E740481C1C}">
                           <a14:useLocalDpi xmlns:a14="http://schemas.microsoft.com/office/drawing/2010/main" val="0"/>
@@ -4434,7 +4412,6 @@
     <w:name w:val="Hyperlink"/>
     <w:basedOn w:val="DefaultParagraphFont"/>
     <w:uiPriority w:val="99"/>
-    <w:semiHidden/>
     <w:unhideWhenUsed/>
     <w:rsid w:val="00B15EF8"/>
     <w:rPr>
@@ -4567,6 +4544,18 @@
     <w:pPr>
       <w:spacing w:before="100" w:beforeAutospacing="1" w:after="100" w:afterAutospacing="1"/>
     </w:pPr>
+  </w:style>
+  <w:style w:type="character" w:styleId="UnresolvedMention">
+    <w:name w:val="Unresolved Mention"/>
+    <w:basedOn w:val="DefaultParagraphFont"/>
+    <w:uiPriority w:val="99"/>
+    <w:semiHidden/>
+    <w:unhideWhenUsed/>
+    <w:rsid w:val="00204075"/>
+    <w:rPr>
+      <w:color w:val="605E5C"/>
+      <w:shd w:val="clear" w:color="auto" w:fill="E1DFDD"/>
+    </w:rPr>
   </w:style>
 </w:styles>
 </file>

</xml_diff>